<commit_message>
Base de datos modificada
</commit_message>
<xml_diff>
--- a/Iteración2/Iteracion2.docx
+++ b/Iteración2/Iteracion2.docx
@@ -827,6 +827,8 @@
           <w:lang w:bidi="es-ES"/>
         </w:rPr>
       </w:pPr>
+      <w:bookmarkStart w:id="0" w:name="_GoBack"/>
+      <w:bookmarkEnd w:id="0"/>
     </w:p>
     <w:p>
       <w:pPr>
@@ -852,13 +854,13 @@
         <mc:AlternateContent>
           <mc:Choice Requires="wps">
             <w:drawing>
-              <wp:anchor distT="0" distB="0" distL="114300" distR="114300" simplePos="0" relativeHeight="251665408" behindDoc="0" locked="0" layoutInCell="1" allowOverlap="1" wp14:anchorId="565ED962" wp14:editId="341D7306">
+              <wp:anchor distT="0" distB="0" distL="114300" distR="114300" simplePos="0" relativeHeight="251665408" behindDoc="0" locked="0" layoutInCell="1" allowOverlap="1" wp14:anchorId="565ED962" wp14:editId="55DABBBB">
                 <wp:simplePos x="0" y="0"/>
                 <wp:positionH relativeFrom="page">
-                  <wp:posOffset>3812052</wp:posOffset>
+                  <wp:posOffset>3875356</wp:posOffset>
                 </wp:positionH>
                 <wp:positionV relativeFrom="paragraph">
-                  <wp:posOffset>866335</wp:posOffset>
+                  <wp:posOffset>7620</wp:posOffset>
                 </wp:positionV>
                 <wp:extent cx="3769751" cy="4213078"/>
                 <wp:effectExtent l="0" t="0" r="0" b="0"/>
@@ -1094,7 +1096,11 @@
           </mc:Choice>
           <mc:Fallback>
             <w:pict>
-              <v:shape w14:anchorId="565ED962" id="Cuadro de texto 3" o:spid="_x0000_s1029" type="#_x0000_t202" style="position:absolute;margin-left:300.15pt;margin-top:68.2pt;width:296.85pt;height:331.75pt;z-index:251665408;visibility:visible;mso-wrap-style:square;mso-width-percent:0;mso-height-percent:0;mso-wrap-distance-left:9pt;mso-wrap-distance-top:0;mso-wrap-distance-right:9pt;mso-wrap-distance-bottom:0;mso-position-horizontal:absolute;mso-position-horizontal-relative:page;mso-position-vertical:absolute;mso-position-vertical-relative:text;mso-width-percent:0;mso-height-percent:0;mso-width-relative:margin;mso-height-relative:margin;v-text-anchor:top" o:gfxdata="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" filled="f" stroked="f">
+              <v:shapetype w14:anchorId="565ED962" id="_x0000_t202" coordsize="21600,21600" o:spt="202" path="m,l,21600r21600,l21600,xe">
+                <v:stroke joinstyle="miter"/>
+                <v:path gradientshapeok="t" o:connecttype="rect"/>
+              </v:shapetype>
+              <v:shape id="Cuadro de texto 3" o:spid="_x0000_s1029" type="#_x0000_t202" style="position:absolute;margin-left:305.15pt;margin-top:.6pt;width:296.85pt;height:331.75pt;z-index:251665408;visibility:visible;mso-wrap-style:square;mso-width-percent:0;mso-height-percent:0;mso-wrap-distance-left:9pt;mso-wrap-distance-top:0;mso-wrap-distance-right:9pt;mso-wrap-distance-bottom:0;mso-position-horizontal:absolute;mso-position-horizontal-relative:page;mso-position-vertical:absolute;mso-position-vertical-relative:text;mso-width-percent:0;mso-height-percent:0;mso-width-relative:margin;mso-height-relative:margin;v-text-anchor:top" o:gfxdata="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" filled="f" stroked="f">
                 <v:textbox>
                   <w:txbxContent>
                     <w:p>
@@ -1338,27 +1344,7 @@
           <w:szCs w:val="28"/>
           <w:lang w:eastAsia="es-ES"/>
         </w:rPr>
-        <w:t xml:space="preserve">Modelo UML con las diferentes entidades y los atributos asociados a cada una de ellas. También se deberán modelar, en caso de existir, las relaciones entre las diferentes </w:t>
-      </w:r>
-      <w:r>
-        <w:rPr>
-          <w:rFonts w:eastAsia="Times New Roman" w:cs="Arial"/>
-          <w:b w:val="0"/>
-          <w:color w:val="000000"/>
-          <w:szCs w:val="28"/>
-          <w:lang w:eastAsia="es-ES"/>
-        </w:rPr>
-        <w:t>entidades,</w:t>
-      </w:r>
-      <w:r>
-        <w:rPr>
-          <w:rFonts w:eastAsia="Times New Roman" w:cs="Arial"/>
-          <w:b w:val="0"/>
-          <w:color w:val="000000"/>
-          <w:szCs w:val="28"/>
-          <w:lang w:eastAsia="es-ES"/>
-        </w:rPr>
-        <w:t xml:space="preserve"> así como su cardinalidad. </w:t>
+        <w:t>Modelo UML con las diferentes entidades y los atributos asociados a cada una de ellas. También se deberán modelar, en caso de existir, las relaciones entre las diferentes entidades, así como su cardinalidad. </w:t>
       </w:r>
     </w:p>
     <w:p>
@@ -1396,8 +1382,6 @@
           <w:bCs/>
         </w:rPr>
       </w:pPr>
-      <w:bookmarkStart w:id="0" w:name="_GoBack"/>
-      <w:bookmarkEnd w:id="0"/>
     </w:p>
     <w:sectPr>
       <w:headerReference w:type="even" r:id="rId17"/>
@@ -4464,7 +4448,7 @@
     <w:charset w:val="00"/>
     <w:family w:val="swiss"/>
     <w:pitch w:val="variable"/>
-    <w:sig w:usb0="E00002FF" w:usb1="4000ACFF" w:usb2="00000001" w:usb3="00000000" w:csb0="0000019F" w:csb1="00000000"/>
+    <w:sig w:usb0="E0002AFF" w:usb1="4000ACFF" w:usb2="00000001" w:usb3="00000000" w:csb0="000001FF" w:csb1="00000000"/>
   </w:font>
   <w:font w:name="MS Mincho">
     <w:altName w:val="ＭＳ 明朝"/>
@@ -4501,7 +4485,7 @@
     <w:charset w:val="00"/>
     <w:family w:val="swiss"/>
     <w:pitch w:val="variable"/>
-    <w:sig w:usb0="A00002EF" w:usb1="4000207B" w:usb2="00000000" w:usb3="00000000" w:csb0="0000009F" w:csb1="00000000"/>
+    <w:sig w:usb0="A0002AEF" w:usb1="4000207B" w:usb2="00000000" w:usb3="00000000" w:csb0="000001FF" w:csb1="00000000"/>
   </w:font>
   <w:font w:name="Arial">
     <w:panose1 w:val="020B0604020202020204"/>
@@ -4535,6 +4519,7 @@
     <w:rsid w:val="001B16E8"/>
     <w:rsid w:val="003C5FC2"/>
     <w:rsid w:val="006E207C"/>
+    <w:rsid w:val="007C125F"/>
     <w:rsid w:val="00872E17"/>
     <w:rsid w:val="00955E1E"/>
     <w:rsid w:val="00AF1D5E"/>

</xml_diff>